<commit_message>
Changed instructions according to feedback from ecomom
</commit_message>
<xml_diff>
--- a/Ayopa Module.docx
+++ b/Ayopa Module.docx
@@ -552,16 +552,100 @@
     </w:p>
     <w:p/>
     <w:p>
+      <w:r>
+        <w:t>Add this code before the &lt;/form&gt; tag in the file:</w:t>
+      </w:r>
+    </w:p>
+    <w:p>
       <w:pPr>
         <w:spacing w:beforeLines="1" w:afterLines="1"/>
         <w:outlineLvl w:val="2"/>
         <w:rPr>
+          <w:rFonts w:ascii="Courier New" w:hAnsi="Courier New"/>
+          <w:sz w:val="18"/>
+        </w:rPr>
+      </w:pPr>
+      <w:r>
+        <w:rPr>
+          <w:rFonts w:ascii="Courier New" w:hAnsi="Courier New"/>
+          <w:sz w:val="18"/>
+        </w:rPr>
+        <w:t>&lt;</w:t>
+      </w:r>
+      <w:proofErr w:type="gramStart"/>
+      <w:r>
+        <w:rPr>
+          <w:rFonts w:ascii="Courier New" w:hAnsi="Courier New"/>
+          <w:sz w:val="18"/>
+        </w:rPr>
+        <w:t>?</w:t>
+      </w:r>
+      <w:proofErr w:type="spellStart"/>
+      <w:r>
+        <w:rPr>
+          <w:rFonts w:ascii="Courier New" w:hAnsi="Courier New"/>
+          <w:sz w:val="18"/>
+        </w:rPr>
+        <w:t>php</w:t>
+      </w:r>
+      <w:proofErr w:type="spellEnd"/>
+      <w:proofErr w:type="gramEnd"/>
+      <w:r>
+        <w:rPr>
+          <w:rFonts w:ascii="Courier New" w:hAnsi="Courier New"/>
+          <w:sz w:val="18"/>
+        </w:rPr>
+        <w:t xml:space="preserve"> echo $this-&gt;</w:t>
+      </w:r>
+      <w:proofErr w:type="spellStart"/>
+      <w:r>
+        <w:rPr>
+          <w:rFonts w:ascii="Courier New" w:hAnsi="Courier New"/>
+          <w:sz w:val="18"/>
+        </w:rPr>
+        <w:t>getChildHtml</w:t>
+      </w:r>
+      <w:proofErr w:type="spellEnd"/>
+      <w:r>
+        <w:rPr>
+          <w:rFonts w:ascii="Courier New" w:hAnsi="Courier New"/>
+          <w:sz w:val="18"/>
+        </w:rPr>
+        <w:t>('</w:t>
+      </w:r>
+      <w:proofErr w:type="spellStart"/>
+      <w:r>
+        <w:rPr>
+          <w:rFonts w:ascii="Courier New" w:hAnsi="Courier New"/>
+          <w:sz w:val="18"/>
+        </w:rPr>
+        <w:t>ayoparegistration</w:t>
+      </w:r>
+      <w:proofErr w:type="spellEnd"/>
+      <w:r>
+        <w:rPr>
+          <w:rFonts w:ascii="Courier New" w:hAnsi="Courier New"/>
+          <w:sz w:val="18"/>
+        </w:rPr>
+        <w:t>') ?&gt;</w:t>
+      </w:r>
+    </w:p>
+    <w:p/>
+    <w:p>
+      <w:pPr>
+        <w:spacing w:beforeLines="1" w:afterLines="1"/>
+        <w:outlineLvl w:val="2"/>
+      </w:pPr>
+      <w:r>
+        <w:rPr>
           <w:rFonts w:ascii="Times" w:hAnsi="Times"/>
           <w:b/>
           <w:sz w:val="27"/>
           <w:szCs w:val="20"/>
         </w:rPr>
-      </w:pPr>
+        <w:t xml:space="preserve">Edit </w:t>
+      </w:r>
+      <w:proofErr w:type="spellStart"/>
       <w:r>
         <w:rPr>
           <w:rFonts w:ascii="Times" w:hAnsi="Times"/>
@@ -569,6 +653,186 @@
           <w:sz w:val="27"/>
           <w:szCs w:val="20"/>
         </w:rPr>
+        <w:t>addtocart</w:t>
+      </w:r>
+      <w:r>
+        <w:rPr>
+          <w:rFonts w:ascii="Times" w:hAnsi="Times"/>
+          <w:b/>
+          <w:sz w:val="27"/>
+          <w:szCs w:val="20"/>
+        </w:rPr>
+        <w:t>.phtml</w:t>
+      </w:r>
+      <w:proofErr w:type="spellEnd"/>
+      <w:r>
+        <w:rPr>
+          <w:rFonts w:ascii="Times" w:hAnsi="Times"/>
+          <w:b/>
+          <w:sz w:val="27"/>
+          <w:szCs w:val="20"/>
+        </w:rPr>
+        <w:t xml:space="preserve"> </w:t>
+      </w:r>
+      <w:r>
+        <w:rPr>
+          <w:rFonts w:ascii="Times" w:hAnsi="Times"/>
+          <w:b/>
+          <w:sz w:val="27"/>
+          <w:szCs w:val="20"/>
+        </w:rPr>
+        <w:t>Template File</w:t>
+      </w:r>
+    </w:p>
+    <w:p>
+      <w:pPr>
+        <w:spacing w:beforeLines="1" w:afterLines="1"/>
+        <w:outlineLvl w:val="2"/>
+      </w:pPr>
+      <w:r>
+        <w:t>In your web directory, check your theme for /app/design/frontend/</w:t>
+      </w:r>
+      <w:proofErr w:type="spellStart"/>
+      <w:r>
+        <w:rPr>
+          <w:i/>
+        </w:rPr>
+        <w:t>yourtheme</w:t>
+      </w:r>
+      <w:proofErr w:type="spellEnd"/>
+      <w:r>
+        <w:t>/template/</w:t>
+      </w:r>
+      <w:r>
+        <w:t xml:space="preserve">catalog/product/view/ </w:t>
+      </w:r>
+      <w:proofErr w:type="spellStart"/>
+      <w:r>
+        <w:t>addtocart</w:t>
+      </w:r>
+      <w:r>
+        <w:t>.phtml</w:t>
+      </w:r>
+      <w:proofErr w:type="spellEnd"/>
+      <w:r>
+        <w:t>. If this file does not exist in your theme, navigate to app/design/frontend/base/template/</w:t>
+      </w:r>
+      <w:r>
+        <w:t>catalog/product/view</w:t>
+      </w:r>
+      <w:r>
+        <w:t xml:space="preserve">.  </w:t>
+      </w:r>
+    </w:p>
+    <w:p/>
+    <w:p>
+      <w:r>
+        <w:t>Add this code where you would lik</w:t>
+      </w:r>
+      <w:r>
+        <w:t xml:space="preserve">e the </w:t>
+      </w:r>
+      <w:proofErr w:type="spellStart"/>
+      <w:r>
+        <w:t>GroupBuy</w:t>
+      </w:r>
+      <w:proofErr w:type="spellEnd"/>
+      <w:r>
+        <w:t xml:space="preserve"> button to appear:</w:t>
+      </w:r>
+    </w:p>
+    <w:p>
+      <w:r>
+        <w:rPr>
+          <w:rFonts w:ascii="Courier New" w:hAnsi="Courier New"/>
+          <w:sz w:val="18"/>
+        </w:rPr>
+        <w:t>&lt;</w:t>
+      </w:r>
+      <w:proofErr w:type="gramStart"/>
+      <w:r>
+        <w:rPr>
+          <w:rFonts w:ascii="Courier New" w:hAnsi="Courier New"/>
+          <w:sz w:val="18"/>
+        </w:rPr>
+        <w:t>?</w:t>
+      </w:r>
+      <w:proofErr w:type="spellStart"/>
+      <w:r>
+        <w:rPr>
+          <w:rFonts w:ascii="Courier New" w:hAnsi="Courier New"/>
+          <w:sz w:val="18"/>
+        </w:rPr>
+        <w:t>php</w:t>
+      </w:r>
+      <w:proofErr w:type="spellEnd"/>
+      <w:proofErr w:type="gramEnd"/>
+      <w:r>
+        <w:rPr>
+          <w:rFonts w:ascii="Courier New" w:hAnsi="Courier New"/>
+          <w:sz w:val="18"/>
+        </w:rPr>
+        <w:t xml:space="preserve"> echo $this-&gt;</w:t>
+      </w:r>
+      <w:proofErr w:type="spellStart"/>
+      <w:r>
+        <w:rPr>
+          <w:rFonts w:ascii="Courier New" w:hAnsi="Courier New"/>
+          <w:sz w:val="18"/>
+        </w:rPr>
+        <w:t>getChildHtml</w:t>
+      </w:r>
+      <w:proofErr w:type="spellEnd"/>
+      <w:r>
+        <w:rPr>
+          <w:rFonts w:ascii="Courier New" w:hAnsi="Courier New"/>
+          <w:sz w:val="18"/>
+        </w:rPr>
+        <w:t>('</w:t>
+      </w:r>
+      <w:proofErr w:type="spellStart"/>
+      <w:r>
+        <w:rPr>
+          <w:rFonts w:ascii="Courier New" w:hAnsi="Courier New"/>
+          <w:sz w:val="18"/>
+        </w:rPr>
+        <w:t>ayopa</w:t>
+      </w:r>
+      <w:r>
+        <w:rPr>
+          <w:rFonts w:ascii="Courier New" w:hAnsi="Courier New"/>
+          <w:sz w:val="18"/>
+        </w:rPr>
+        <w:t>groupbuy</w:t>
+      </w:r>
+      <w:proofErr w:type="spellEnd"/>
+      <w:r>
+        <w:rPr>
+          <w:rFonts w:ascii="Courier New" w:hAnsi="Courier New"/>
+          <w:sz w:val="18"/>
+        </w:rPr>
+        <w:t>') ?&gt;</w:t>
+      </w:r>
+    </w:p>
+    <w:p/>
+    <w:p>
+      <w:pPr>
+        <w:spacing w:beforeLines="1" w:afterLines="1"/>
+        <w:outlineLvl w:val="2"/>
+        <w:rPr>
+          <w:rFonts w:ascii="Times" w:hAnsi="Times"/>
+          <w:b/>
+          <w:sz w:val="27"/>
+          <w:szCs w:val="20"/>
+        </w:rPr>
+      </w:pPr>
+      <w:r>
+        <w:rPr>
+          <w:rFonts w:ascii="Times" w:hAnsi="Times"/>
+          <w:b/>
+          <w:sz w:val="27"/>
+          <w:szCs w:val="20"/>
+        </w:rPr>
         <w:t xml:space="preserve">Edit </w:t>
       </w:r>
       <w:proofErr w:type="spellStart"/>
@@ -648,6 +912,1018 @@
       </w:r>
       <w:r>
         <w:t xml:space="preserve">navigate to app/design/frontend/base/template/catalog/product/view/options/type. </w:t>
+      </w:r>
+    </w:p>
+    <w:p/>
+    <w:p>
+      <w:r>
+        <w:t xml:space="preserve">Edit </w:t>
+      </w:r>
+      <w:proofErr w:type="spellStart"/>
+      <w:r>
+        <w:t>text.phtml</w:t>
+      </w:r>
+      <w:proofErr w:type="spellEnd"/>
+      <w:r>
+        <w:t xml:space="preserve"> as indicated:</w:t>
+      </w:r>
+    </w:p>
+    <w:p/>
+    <w:p>
+      <w:r>
+        <w:t>Change this code:</w:t>
+      </w:r>
+    </w:p>
+    <w:p/>
+    <w:p>
+      <w:pPr>
+        <w:rPr>
+          <w:rFonts w:ascii="Courier New" w:hAnsi="Courier New"/>
+          <w:sz w:val="18"/>
+        </w:rPr>
+      </w:pPr>
+      <w:r>
+        <w:rPr>
+          <w:rFonts w:ascii="Courier New" w:hAnsi="Courier New"/>
+          <w:sz w:val="18"/>
+        </w:rPr>
+        <w:t>&lt;</w:t>
+      </w:r>
+      <w:proofErr w:type="spellStart"/>
+      <w:proofErr w:type="gramStart"/>
+      <w:r>
+        <w:rPr>
+          <w:rFonts w:ascii="Courier New" w:hAnsi="Courier New"/>
+          <w:sz w:val="18"/>
+        </w:rPr>
+        <w:t>dt</w:t>
+      </w:r>
+      <w:proofErr w:type="spellEnd"/>
+      <w:proofErr w:type="gramEnd"/>
+      <w:r>
+        <w:rPr>
+          <w:rFonts w:ascii="Courier New" w:hAnsi="Courier New"/>
+          <w:sz w:val="18"/>
+        </w:rPr>
+        <w:t>&gt;&lt;label&lt;?</w:t>
+      </w:r>
+      <w:proofErr w:type="spellStart"/>
+      <w:r>
+        <w:rPr>
+          <w:rFonts w:ascii="Courier New" w:hAnsi="Courier New"/>
+          <w:sz w:val="18"/>
+        </w:rPr>
+        <w:t>php</w:t>
+      </w:r>
+      <w:proofErr w:type="spellEnd"/>
+      <w:r>
+        <w:rPr>
+          <w:rFonts w:ascii="Courier New" w:hAnsi="Courier New"/>
+          <w:sz w:val="18"/>
+        </w:rPr>
+        <w:t xml:space="preserve"> if ($_option-&gt;</w:t>
+      </w:r>
+      <w:proofErr w:type="spellStart"/>
+      <w:r>
+        <w:rPr>
+          <w:rFonts w:ascii="Courier New" w:hAnsi="Courier New"/>
+          <w:sz w:val="18"/>
+        </w:rPr>
+        <w:t>getIsRequire</w:t>
+      </w:r>
+      <w:proofErr w:type="spellEnd"/>
+      <w:r>
+        <w:rPr>
+          <w:rFonts w:ascii="Courier New" w:hAnsi="Courier New"/>
+          <w:sz w:val="18"/>
+        </w:rPr>
+        <w:t>()) echo ' class="required"' ?&gt;&gt;&lt;?</w:t>
+      </w:r>
+      <w:proofErr w:type="spellStart"/>
+      <w:r>
+        <w:rPr>
+          <w:rFonts w:ascii="Courier New" w:hAnsi="Courier New"/>
+          <w:sz w:val="18"/>
+        </w:rPr>
+        <w:t>php</w:t>
+      </w:r>
+      <w:proofErr w:type="spellEnd"/>
+      <w:r>
+        <w:rPr>
+          <w:rFonts w:ascii="Courier New" w:hAnsi="Courier New"/>
+          <w:sz w:val="18"/>
+        </w:rPr>
+        <w:t xml:space="preserve"> if ($_option-&gt;</w:t>
+      </w:r>
+      <w:proofErr w:type="spellStart"/>
+      <w:r>
+        <w:rPr>
+          <w:rFonts w:ascii="Courier New" w:hAnsi="Courier New"/>
+          <w:sz w:val="18"/>
+        </w:rPr>
+        <w:t>getIsRequire</w:t>
+      </w:r>
+      <w:proofErr w:type="spellEnd"/>
+      <w:r>
+        <w:rPr>
+          <w:rFonts w:ascii="Courier New" w:hAnsi="Courier New"/>
+          <w:sz w:val="18"/>
+        </w:rPr>
+        <w:t>()) echo '&lt;</w:t>
+      </w:r>
+      <w:proofErr w:type="spellStart"/>
+      <w:r>
+        <w:rPr>
+          <w:rFonts w:ascii="Courier New" w:hAnsi="Courier New"/>
+          <w:sz w:val="18"/>
+        </w:rPr>
+        <w:t>em</w:t>
+      </w:r>
+      <w:proofErr w:type="spellEnd"/>
+      <w:r>
+        <w:rPr>
+          <w:rFonts w:ascii="Courier New" w:hAnsi="Courier New"/>
+          <w:sz w:val="18"/>
+        </w:rPr>
+        <w:t>&gt;*&lt;/</w:t>
+      </w:r>
+      <w:proofErr w:type="spellStart"/>
+      <w:r>
+        <w:rPr>
+          <w:rFonts w:ascii="Courier New" w:hAnsi="Courier New"/>
+          <w:sz w:val="18"/>
+        </w:rPr>
+        <w:t>em</w:t>
+      </w:r>
+      <w:proofErr w:type="spellEnd"/>
+      <w:r>
+        <w:rPr>
+          <w:rFonts w:ascii="Courier New" w:hAnsi="Courier New"/>
+          <w:sz w:val="18"/>
+        </w:rPr>
+        <w:t>&gt;' ?&gt;&lt;?</w:t>
+      </w:r>
+      <w:proofErr w:type="spellStart"/>
+      <w:r>
+        <w:rPr>
+          <w:rFonts w:ascii="Courier New" w:hAnsi="Courier New"/>
+          <w:sz w:val="18"/>
+        </w:rPr>
+        <w:t>php</w:t>
+      </w:r>
+      <w:proofErr w:type="spellEnd"/>
+      <w:r>
+        <w:rPr>
+          <w:rFonts w:ascii="Courier New" w:hAnsi="Courier New"/>
+          <w:sz w:val="18"/>
+        </w:rPr>
+        <w:t xml:space="preserve"> echo  $this-&gt;</w:t>
+      </w:r>
+      <w:proofErr w:type="spellStart"/>
+      <w:r>
+        <w:rPr>
+          <w:rFonts w:ascii="Courier New" w:hAnsi="Courier New"/>
+          <w:sz w:val="18"/>
+        </w:rPr>
+        <w:t>htmlEscape</w:t>
+      </w:r>
+      <w:proofErr w:type="spellEnd"/>
+      <w:r>
+        <w:rPr>
+          <w:rFonts w:ascii="Courier New" w:hAnsi="Courier New"/>
+          <w:sz w:val="18"/>
+        </w:rPr>
+        <w:t>($_option-&gt;</w:t>
+      </w:r>
+      <w:proofErr w:type="spellStart"/>
+      <w:r>
+        <w:rPr>
+          <w:rFonts w:ascii="Courier New" w:hAnsi="Courier New"/>
+          <w:sz w:val="18"/>
+        </w:rPr>
+        <w:t>getTitle</w:t>
+      </w:r>
+      <w:proofErr w:type="spellEnd"/>
+      <w:r>
+        <w:rPr>
+          <w:rFonts w:ascii="Courier New" w:hAnsi="Courier New"/>
+          <w:sz w:val="18"/>
+        </w:rPr>
+        <w:t>()) ?&gt;&lt;/label&gt;</w:t>
+      </w:r>
+    </w:p>
+    <w:p>
+      <w:pPr>
+        <w:rPr>
+          <w:rFonts w:ascii="Courier New" w:hAnsi="Courier New"/>
+          <w:sz w:val="18"/>
+        </w:rPr>
+      </w:pPr>
+      <w:r>
+        <w:rPr>
+          <w:rFonts w:ascii="Courier New" w:hAnsi="Courier New"/>
+          <w:sz w:val="18"/>
+        </w:rPr>
+        <w:t xml:space="preserve">    &lt;</w:t>
+      </w:r>
+      <w:proofErr w:type="gramStart"/>
+      <w:r>
+        <w:rPr>
+          <w:rFonts w:ascii="Courier New" w:hAnsi="Courier New"/>
+          <w:sz w:val="18"/>
+        </w:rPr>
+        <w:t>?</w:t>
+      </w:r>
+      <w:proofErr w:type="spellStart"/>
+      <w:r>
+        <w:rPr>
+          <w:rFonts w:ascii="Courier New" w:hAnsi="Courier New"/>
+          <w:sz w:val="18"/>
+        </w:rPr>
+        <w:t>php</w:t>
+      </w:r>
+      <w:proofErr w:type="spellEnd"/>
+      <w:proofErr w:type="gramEnd"/>
+      <w:r>
+        <w:rPr>
+          <w:rFonts w:ascii="Courier New" w:hAnsi="Courier New"/>
+          <w:sz w:val="18"/>
+        </w:rPr>
+        <w:t xml:space="preserve"> echo $this-&gt;</w:t>
+      </w:r>
+      <w:proofErr w:type="spellStart"/>
+      <w:r>
+        <w:rPr>
+          <w:rFonts w:ascii="Courier New" w:hAnsi="Courier New"/>
+          <w:sz w:val="18"/>
+        </w:rPr>
+        <w:t>getFormatedPrice</w:t>
+      </w:r>
+      <w:proofErr w:type="spellEnd"/>
+      <w:r>
+        <w:rPr>
+          <w:rFonts w:ascii="Courier New" w:hAnsi="Courier New"/>
+          <w:sz w:val="18"/>
+        </w:rPr>
+        <w:t>() ?&gt;&lt;/</w:t>
+      </w:r>
+      <w:proofErr w:type="spellStart"/>
+      <w:r>
+        <w:rPr>
+          <w:rFonts w:ascii="Courier New" w:hAnsi="Courier New"/>
+          <w:sz w:val="18"/>
+        </w:rPr>
+        <w:t>dt</w:t>
+      </w:r>
+      <w:proofErr w:type="spellEnd"/>
+      <w:r>
+        <w:rPr>
+          <w:rFonts w:ascii="Courier New" w:hAnsi="Courier New"/>
+          <w:sz w:val="18"/>
+        </w:rPr>
+        <w:t>&gt;</w:t>
+      </w:r>
+    </w:p>
+    <w:p/>
+    <w:p>
+      <w:r>
+        <w:t>To this:</w:t>
+      </w:r>
+    </w:p>
+    <w:p/>
+    <w:p>
+      <w:pPr>
+        <w:rPr>
+          <w:rFonts w:ascii="Courier New" w:hAnsi="Courier New"/>
+          <w:sz w:val="18"/>
+        </w:rPr>
+      </w:pPr>
+      <w:r>
+        <w:rPr>
+          <w:rFonts w:ascii="Courier New" w:hAnsi="Courier New"/>
+          <w:sz w:val="18"/>
+        </w:rPr>
+        <w:t>&lt;</w:t>
+      </w:r>
+      <w:proofErr w:type="gramStart"/>
+      <w:r>
+        <w:rPr>
+          <w:rFonts w:ascii="Courier New" w:hAnsi="Courier New"/>
+          <w:sz w:val="18"/>
+        </w:rPr>
+        <w:t>?</w:t>
+      </w:r>
+      <w:proofErr w:type="spellStart"/>
+      <w:r>
+        <w:rPr>
+          <w:rFonts w:ascii="Courier New" w:hAnsi="Courier New"/>
+          <w:sz w:val="18"/>
+        </w:rPr>
+        <w:t>php</w:t>
+      </w:r>
+      <w:proofErr w:type="spellEnd"/>
+      <w:proofErr w:type="gramEnd"/>
+      <w:r>
+        <w:rPr>
+          <w:rFonts w:ascii="Courier New" w:hAnsi="Courier New"/>
+          <w:sz w:val="18"/>
+        </w:rPr>
+        <w:t xml:space="preserve"> if ($_option-&gt;</w:t>
+      </w:r>
+      <w:proofErr w:type="spellStart"/>
+      <w:r>
+        <w:rPr>
+          <w:rFonts w:ascii="Courier New" w:hAnsi="Courier New"/>
+          <w:sz w:val="18"/>
+        </w:rPr>
+        <w:t>getTitle</w:t>
+      </w:r>
+      <w:proofErr w:type="spellEnd"/>
+      <w:r>
+        <w:rPr>
+          <w:rFonts w:ascii="Courier New" w:hAnsi="Courier New"/>
+          <w:sz w:val="18"/>
+        </w:rPr>
+        <w:t>() != '</w:t>
+      </w:r>
+      <w:proofErr w:type="spellStart"/>
+      <w:r>
+        <w:rPr>
+          <w:rFonts w:ascii="Courier New" w:hAnsi="Courier New"/>
+          <w:sz w:val="18"/>
+        </w:rPr>
+        <w:t>GroupBuyNSave</w:t>
+      </w:r>
+      <w:proofErr w:type="spellEnd"/>
+      <w:r>
+        <w:rPr>
+          <w:rFonts w:ascii="Courier New" w:hAnsi="Courier New"/>
+          <w:sz w:val="18"/>
+        </w:rPr>
+        <w:t>'): ?&gt;</w:t>
+      </w:r>
+    </w:p>
+    <w:p>
+      <w:pPr>
+        <w:rPr>
+          <w:rFonts w:ascii="Courier New" w:hAnsi="Courier New"/>
+          <w:sz w:val="18"/>
+        </w:rPr>
+      </w:pPr>
+      <w:r>
+        <w:rPr>
+          <w:rFonts w:ascii="Courier New" w:hAnsi="Courier New"/>
+          <w:sz w:val="18"/>
+        </w:rPr>
+        <w:t>&lt;</w:t>
+      </w:r>
+      <w:proofErr w:type="spellStart"/>
+      <w:proofErr w:type="gramStart"/>
+      <w:r>
+        <w:rPr>
+          <w:rFonts w:ascii="Courier New" w:hAnsi="Courier New"/>
+          <w:sz w:val="18"/>
+        </w:rPr>
+        <w:t>dt</w:t>
+      </w:r>
+      <w:proofErr w:type="spellEnd"/>
+      <w:proofErr w:type="gramEnd"/>
+      <w:r>
+        <w:rPr>
+          <w:rFonts w:ascii="Courier New" w:hAnsi="Courier New"/>
+          <w:sz w:val="18"/>
+        </w:rPr>
+        <w:t>&gt;&lt;label&lt;?</w:t>
+      </w:r>
+      <w:proofErr w:type="spellStart"/>
+      <w:r>
+        <w:rPr>
+          <w:rFonts w:ascii="Courier New" w:hAnsi="Courier New"/>
+          <w:sz w:val="18"/>
+        </w:rPr>
+        <w:t>php</w:t>
+      </w:r>
+      <w:proofErr w:type="spellEnd"/>
+      <w:r>
+        <w:rPr>
+          <w:rFonts w:ascii="Courier New" w:hAnsi="Courier New"/>
+          <w:sz w:val="18"/>
+        </w:rPr>
+        <w:t xml:space="preserve"> if ($_option-&gt;</w:t>
+      </w:r>
+      <w:proofErr w:type="spellStart"/>
+      <w:r>
+        <w:rPr>
+          <w:rFonts w:ascii="Courier New" w:hAnsi="Courier New"/>
+          <w:sz w:val="18"/>
+        </w:rPr>
+        <w:t>getIsRequire</w:t>
+      </w:r>
+      <w:proofErr w:type="spellEnd"/>
+      <w:r>
+        <w:rPr>
+          <w:rFonts w:ascii="Courier New" w:hAnsi="Courier New"/>
+          <w:sz w:val="18"/>
+        </w:rPr>
+        <w:t>()) echo ' class="required"' ?&gt;&gt;&lt;?</w:t>
+      </w:r>
+      <w:proofErr w:type="spellStart"/>
+      <w:r>
+        <w:rPr>
+          <w:rFonts w:ascii="Courier New" w:hAnsi="Courier New"/>
+          <w:sz w:val="18"/>
+        </w:rPr>
+        <w:t>php</w:t>
+      </w:r>
+      <w:proofErr w:type="spellEnd"/>
+      <w:r>
+        <w:rPr>
+          <w:rFonts w:ascii="Courier New" w:hAnsi="Courier New"/>
+          <w:sz w:val="18"/>
+        </w:rPr>
+        <w:t xml:space="preserve"> if ($_option-&gt;</w:t>
+      </w:r>
+      <w:proofErr w:type="spellStart"/>
+      <w:r>
+        <w:rPr>
+          <w:rFonts w:ascii="Courier New" w:hAnsi="Courier New"/>
+          <w:sz w:val="18"/>
+        </w:rPr>
+        <w:t>getIsRequire</w:t>
+      </w:r>
+      <w:proofErr w:type="spellEnd"/>
+      <w:r>
+        <w:rPr>
+          <w:rFonts w:ascii="Courier New" w:hAnsi="Courier New"/>
+          <w:sz w:val="18"/>
+        </w:rPr>
+        <w:t>()) echo '&lt;</w:t>
+      </w:r>
+      <w:proofErr w:type="spellStart"/>
+      <w:r>
+        <w:rPr>
+          <w:rFonts w:ascii="Courier New" w:hAnsi="Courier New"/>
+          <w:sz w:val="18"/>
+        </w:rPr>
+        <w:t>em</w:t>
+      </w:r>
+      <w:proofErr w:type="spellEnd"/>
+      <w:r>
+        <w:rPr>
+          <w:rFonts w:ascii="Courier New" w:hAnsi="Courier New"/>
+          <w:sz w:val="18"/>
+        </w:rPr>
+        <w:t>&gt;*&lt;/</w:t>
+      </w:r>
+      <w:proofErr w:type="spellStart"/>
+      <w:r>
+        <w:rPr>
+          <w:rFonts w:ascii="Courier New" w:hAnsi="Courier New"/>
+          <w:sz w:val="18"/>
+        </w:rPr>
+        <w:t>em</w:t>
+      </w:r>
+      <w:proofErr w:type="spellEnd"/>
+      <w:r>
+        <w:rPr>
+          <w:rFonts w:ascii="Courier New" w:hAnsi="Courier New"/>
+          <w:sz w:val="18"/>
+        </w:rPr>
+        <w:t>&gt;' ?&gt;&lt;?</w:t>
+      </w:r>
+      <w:proofErr w:type="spellStart"/>
+      <w:r>
+        <w:rPr>
+          <w:rFonts w:ascii="Courier New" w:hAnsi="Courier New"/>
+          <w:sz w:val="18"/>
+        </w:rPr>
+        <w:t>php</w:t>
+      </w:r>
+      <w:proofErr w:type="spellEnd"/>
+      <w:r>
+        <w:rPr>
+          <w:rFonts w:ascii="Courier New" w:hAnsi="Courier New"/>
+          <w:sz w:val="18"/>
+        </w:rPr>
+        <w:t xml:space="preserve"> echo  $this-&gt;</w:t>
+      </w:r>
+      <w:proofErr w:type="spellStart"/>
+      <w:r>
+        <w:rPr>
+          <w:rFonts w:ascii="Courier New" w:hAnsi="Courier New"/>
+          <w:sz w:val="18"/>
+        </w:rPr>
+        <w:t>htmlEscape</w:t>
+      </w:r>
+      <w:proofErr w:type="spellEnd"/>
+      <w:r>
+        <w:rPr>
+          <w:rFonts w:ascii="Courier New" w:hAnsi="Courier New"/>
+          <w:sz w:val="18"/>
+        </w:rPr>
+        <w:t>($_option-&gt;</w:t>
+      </w:r>
+      <w:proofErr w:type="spellStart"/>
+      <w:r>
+        <w:rPr>
+          <w:rFonts w:ascii="Courier New" w:hAnsi="Courier New"/>
+          <w:sz w:val="18"/>
+        </w:rPr>
+        <w:t>getTitle</w:t>
+      </w:r>
+      <w:proofErr w:type="spellEnd"/>
+      <w:r>
+        <w:rPr>
+          <w:rFonts w:ascii="Courier New" w:hAnsi="Courier New"/>
+          <w:sz w:val="18"/>
+        </w:rPr>
+        <w:t>()) ?&gt;&lt;/label&gt;</w:t>
+      </w:r>
+    </w:p>
+    <w:p>
+      <w:pPr>
+        <w:rPr>
+          <w:rFonts w:ascii="Courier New" w:hAnsi="Courier New"/>
+          <w:sz w:val="18"/>
+        </w:rPr>
+      </w:pPr>
+      <w:r>
+        <w:rPr>
+          <w:rFonts w:ascii="Courier New" w:hAnsi="Courier New"/>
+          <w:sz w:val="18"/>
+        </w:rPr>
+        <w:t xml:space="preserve">    &lt;</w:t>
+      </w:r>
+      <w:proofErr w:type="gramStart"/>
+      <w:r>
+        <w:rPr>
+          <w:rFonts w:ascii="Courier New" w:hAnsi="Courier New"/>
+          <w:sz w:val="18"/>
+        </w:rPr>
+        <w:t>?</w:t>
+      </w:r>
+      <w:proofErr w:type="spellStart"/>
+      <w:r>
+        <w:rPr>
+          <w:rFonts w:ascii="Courier New" w:hAnsi="Courier New"/>
+          <w:sz w:val="18"/>
+        </w:rPr>
+        <w:t>php</w:t>
+      </w:r>
+      <w:proofErr w:type="spellEnd"/>
+      <w:proofErr w:type="gramEnd"/>
+      <w:r>
+        <w:rPr>
+          <w:rFonts w:ascii="Courier New" w:hAnsi="Courier New"/>
+          <w:sz w:val="18"/>
+        </w:rPr>
+        <w:t xml:space="preserve"> echo $this-&gt;</w:t>
+      </w:r>
+      <w:proofErr w:type="spellStart"/>
+      <w:r>
+        <w:rPr>
+          <w:rFonts w:ascii="Courier New" w:hAnsi="Courier New"/>
+          <w:sz w:val="18"/>
+        </w:rPr>
+        <w:t>getFormatedPrice</w:t>
+      </w:r>
+      <w:proofErr w:type="spellEnd"/>
+      <w:r>
+        <w:rPr>
+          <w:rFonts w:ascii="Courier New" w:hAnsi="Courier New"/>
+          <w:sz w:val="18"/>
+        </w:rPr>
+        <w:t>() ?&gt;&lt;/</w:t>
+      </w:r>
+      <w:proofErr w:type="spellStart"/>
+      <w:r>
+        <w:rPr>
+          <w:rFonts w:ascii="Courier New" w:hAnsi="Courier New"/>
+          <w:sz w:val="18"/>
+        </w:rPr>
+        <w:t>dt</w:t>
+      </w:r>
+      <w:proofErr w:type="spellEnd"/>
+      <w:r>
+        <w:rPr>
+          <w:rFonts w:ascii="Courier New" w:hAnsi="Courier New"/>
+          <w:sz w:val="18"/>
+        </w:rPr>
+        <w:t>&gt;</w:t>
+      </w:r>
+    </w:p>
+    <w:p>
+      <w:pPr>
+        <w:rPr>
+          <w:rFonts w:ascii="Courier New" w:hAnsi="Courier New"/>
+          <w:sz w:val="18"/>
+        </w:rPr>
+      </w:pPr>
+      <w:r>
+        <w:rPr>
+          <w:rFonts w:ascii="Courier New" w:hAnsi="Courier New"/>
+          <w:sz w:val="18"/>
+        </w:rPr>
+        <w:t>&lt;</w:t>
+      </w:r>
+      <w:proofErr w:type="gramStart"/>
+      <w:r>
+        <w:rPr>
+          <w:rFonts w:ascii="Courier New" w:hAnsi="Courier New"/>
+          <w:sz w:val="18"/>
+        </w:rPr>
+        <w:t>?</w:t>
+      </w:r>
+      <w:proofErr w:type="spellStart"/>
+      <w:r>
+        <w:rPr>
+          <w:rFonts w:ascii="Courier New" w:hAnsi="Courier New"/>
+          <w:sz w:val="18"/>
+        </w:rPr>
+        <w:t>php</w:t>
+      </w:r>
+      <w:proofErr w:type="spellEnd"/>
+      <w:proofErr w:type="gramEnd"/>
+      <w:r>
+        <w:rPr>
+          <w:rFonts w:ascii="Courier New" w:hAnsi="Courier New"/>
+          <w:sz w:val="18"/>
+        </w:rPr>
+        <w:t xml:space="preserve"> </w:t>
+      </w:r>
+      <w:proofErr w:type="spellStart"/>
+      <w:r>
+        <w:rPr>
+          <w:rFonts w:ascii="Courier New" w:hAnsi="Courier New"/>
+          <w:sz w:val="18"/>
+        </w:rPr>
+        <w:t>endif</w:t>
+      </w:r>
+      <w:proofErr w:type="spellEnd"/>
+      <w:r>
+        <w:rPr>
+          <w:rFonts w:ascii="Courier New" w:hAnsi="Courier New"/>
+          <w:sz w:val="18"/>
+        </w:rPr>
+        <w:t>; ?&gt;</w:t>
+      </w:r>
+    </w:p>
+    <w:p/>
+    <w:p>
+      <w:r>
+        <w:t xml:space="preserve">This will hide the </w:t>
+      </w:r>
+      <w:proofErr w:type="spellStart"/>
+      <w:r>
+        <w:t>Ayopa</w:t>
+      </w:r>
+      <w:proofErr w:type="spellEnd"/>
+      <w:r>
+        <w:t xml:space="preserve"> label in the Custom Options display.</w:t>
+      </w:r>
+    </w:p>
+    <w:p/>
+    <w:p/>
+    <w:p/>
+    <w:p/>
+    <w:p>
+      <w:pPr>
+        <w:spacing w:beforeLines="1" w:afterLines="1"/>
+        <w:outlineLvl w:val="2"/>
+        <w:rPr>
+          <w:rFonts w:ascii="Times" w:hAnsi="Times"/>
+          <w:b/>
+          <w:sz w:val="27"/>
+          <w:szCs w:val="20"/>
+        </w:rPr>
+      </w:pPr>
+      <w:r>
+        <w:rPr>
+          <w:rFonts w:ascii="Times" w:hAnsi="Times"/>
+          <w:b/>
+          <w:sz w:val="27"/>
+          <w:szCs w:val="20"/>
+        </w:rPr>
+        <w:t xml:space="preserve">Edit </w:t>
+      </w:r>
+      <w:proofErr w:type="spellStart"/>
+      <w:r>
+        <w:rPr>
+          <w:rFonts w:ascii="Times" w:hAnsi="Times"/>
+          <w:b/>
+          <w:sz w:val="27"/>
+          <w:szCs w:val="20"/>
+        </w:rPr>
+        <w:t>default.phtml</w:t>
+      </w:r>
+      <w:proofErr w:type="spellEnd"/>
+      <w:r>
+        <w:rPr>
+          <w:rFonts w:ascii="Times" w:hAnsi="Times"/>
+          <w:b/>
+          <w:sz w:val="27"/>
+          <w:szCs w:val="20"/>
+        </w:rPr>
+        <w:t xml:space="preserve"> file (Optional)</w:t>
+      </w:r>
+    </w:p>
+    <w:p>
+      <w:r>
+        <w:t xml:space="preserve">This change gives your customer's an explanation of the </w:t>
+      </w:r>
+      <w:proofErr w:type="spellStart"/>
+      <w:r>
+        <w:t>GroupBuyNSave</w:t>
+      </w:r>
+      <w:proofErr w:type="spellEnd"/>
+      <w:r>
+        <w:t xml:space="preserve"> item in their cart. </w:t>
+      </w:r>
+      <w:r>
+        <w:t>In your web directory, check your theme for /app/design/frontend/</w:t>
+      </w:r>
+      <w:r>
+        <w:rPr>
+          <w:i/>
+        </w:rPr>
+        <w:t>yourtheme</w:t>
+      </w:r>
+      <w:r>
+        <w:t>/template/</w:t>
+      </w:r>
+      <w:r>
+        <w:t>checkout/cart/item/default</w:t>
+      </w:r>
+      <w:r>
+        <w:t>.phtml.  If this file does not exist, navigate to app/design/frontend/base/template/</w:t>
+      </w:r>
+      <w:r>
+        <w:t>checkout/cart/item/</w:t>
+      </w:r>
+      <w:r>
+        <w:t xml:space="preserve">. </w:t>
+      </w:r>
+    </w:p>
+    <w:p/>
+    <w:p>
+      <w:r>
+        <w:t xml:space="preserve">Edit </w:t>
+      </w:r>
+      <w:proofErr w:type="spellStart"/>
+      <w:r>
+        <w:t>text.phtml</w:t>
+      </w:r>
+      <w:proofErr w:type="spellEnd"/>
+      <w:r>
+        <w:t xml:space="preserve"> as indicated:</w:t>
+      </w:r>
+    </w:p>
+    <w:p/>
+    <w:p>
+      <w:r>
+        <w:t>Change this code:</w:t>
+      </w:r>
+    </w:p>
+    <w:p>
+      <w:pPr>
+        <w:rPr>
+          <w:rFonts w:ascii="Courier New" w:hAnsi="Courier New"/>
+          <w:sz w:val="18"/>
+        </w:rPr>
+      </w:pPr>
+      <w:r>
+        <w:rPr>
+          <w:rFonts w:ascii="Courier New" w:hAnsi="Courier New"/>
+          <w:sz w:val="18"/>
+        </w:rPr>
+        <w:t>&lt;</w:t>
+      </w:r>
+      <w:proofErr w:type="spellStart"/>
+      <w:proofErr w:type="gramStart"/>
+      <w:r>
+        <w:rPr>
+          <w:rFonts w:ascii="Courier New" w:hAnsi="Courier New"/>
+          <w:sz w:val="18"/>
+        </w:rPr>
+        <w:t>dt</w:t>
+      </w:r>
+      <w:proofErr w:type="spellEnd"/>
+      <w:proofErr w:type="gramEnd"/>
+      <w:r>
+        <w:rPr>
+          <w:rFonts w:ascii="Courier New" w:hAnsi="Courier New"/>
+          <w:sz w:val="18"/>
+        </w:rPr>
+        <w:t>&gt;&lt;?</w:t>
+      </w:r>
+      <w:proofErr w:type="spellStart"/>
+      <w:r>
+        <w:rPr>
+          <w:rFonts w:ascii="Courier New" w:hAnsi="Courier New"/>
+          <w:sz w:val="18"/>
+        </w:rPr>
+        <w:t>php</w:t>
+      </w:r>
+      <w:proofErr w:type="spellEnd"/>
+      <w:r>
+        <w:rPr>
+          <w:rFonts w:ascii="Courier New" w:hAnsi="Courier New"/>
+          <w:sz w:val="18"/>
+        </w:rPr>
+        <w:t xml:space="preserve"> echo $this-&gt;</w:t>
+      </w:r>
+      <w:proofErr w:type="spellStart"/>
+      <w:r>
+        <w:rPr>
+          <w:rFonts w:ascii="Courier New" w:hAnsi="Courier New"/>
+          <w:sz w:val="18"/>
+        </w:rPr>
+        <w:t>htmlEscape</w:t>
+      </w:r>
+      <w:proofErr w:type="spellEnd"/>
+      <w:r>
+        <w:rPr>
+          <w:rFonts w:ascii="Courier New" w:hAnsi="Courier New"/>
+          <w:sz w:val="18"/>
+        </w:rPr>
+        <w:t>($_option['label']) ?&gt;&lt;/</w:t>
+      </w:r>
+      <w:proofErr w:type="spellStart"/>
+      <w:r>
+        <w:rPr>
+          <w:rFonts w:ascii="Courier New" w:hAnsi="Courier New"/>
+          <w:sz w:val="18"/>
+        </w:rPr>
+        <w:t>dt</w:t>
+      </w:r>
+      <w:proofErr w:type="spellEnd"/>
+      <w:r>
+        <w:rPr>
+          <w:rFonts w:ascii="Courier New" w:hAnsi="Courier New"/>
+          <w:sz w:val="18"/>
+        </w:rPr>
+        <w:t>&gt;</w:t>
+      </w:r>
+    </w:p>
+    <w:p>
+      <w:pPr>
+        <w:rPr>
+          <w:rFonts w:ascii="Courier New" w:hAnsi="Courier New"/>
+          <w:sz w:val="18"/>
+        </w:rPr>
+      </w:pPr>
+      <w:r>
+        <w:rPr>
+          <w:rFonts w:ascii="Courier New" w:hAnsi="Courier New"/>
+          <w:sz w:val="18"/>
+        </w:rPr>
+        <w:t>&lt;</w:t>
+      </w:r>
+      <w:proofErr w:type="spellStart"/>
+      <w:proofErr w:type="gramStart"/>
+      <w:r>
+        <w:rPr>
+          <w:rFonts w:ascii="Courier New" w:hAnsi="Courier New"/>
+          <w:sz w:val="18"/>
+        </w:rPr>
+        <w:t>dd</w:t>
+      </w:r>
+      <w:proofErr w:type="spellEnd"/>
+      <w:proofErr w:type="gramEnd"/>
+      <w:r>
+        <w:rPr>
+          <w:rFonts w:ascii="Courier New" w:hAnsi="Courier New"/>
+          <w:sz w:val="18"/>
+        </w:rPr>
+        <w:t>&lt;?</w:t>
+      </w:r>
+      <w:proofErr w:type="spellStart"/>
+      <w:r>
+        <w:rPr>
+          <w:rFonts w:ascii="Courier New" w:hAnsi="Courier New"/>
+          <w:sz w:val="18"/>
+        </w:rPr>
+        <w:t>php</w:t>
+      </w:r>
+      <w:proofErr w:type="spellEnd"/>
+      <w:r>
+        <w:rPr>
+          <w:rFonts w:ascii="Courier New" w:hAnsi="Courier New"/>
+          <w:sz w:val="18"/>
+        </w:rPr>
+        <w:t xml:space="preserve"> if (</w:t>
+      </w:r>
+      <w:proofErr w:type="spellStart"/>
+      <w:r>
+        <w:rPr>
+          <w:rFonts w:ascii="Courier New" w:hAnsi="Courier New"/>
+          <w:sz w:val="18"/>
+        </w:rPr>
+        <w:t>isset</w:t>
+      </w:r>
+      <w:proofErr w:type="spellEnd"/>
+      <w:r>
+        <w:rPr>
+          <w:rFonts w:ascii="Courier New" w:hAnsi="Courier New"/>
+          <w:sz w:val="18"/>
+        </w:rPr>
+        <w:t>($_</w:t>
+      </w:r>
+      <w:proofErr w:type="spellStart"/>
+      <w:r>
+        <w:rPr>
+          <w:rFonts w:ascii="Courier New" w:hAnsi="Courier New"/>
+          <w:sz w:val="18"/>
+        </w:rPr>
+        <w:t>formatedOptionValue</w:t>
+      </w:r>
+      <w:proofErr w:type="spellEnd"/>
+      <w:r>
+        <w:rPr>
+          <w:rFonts w:ascii="Courier New" w:hAnsi="Courier New"/>
+          <w:sz w:val="18"/>
+        </w:rPr>
+        <w:t>['</w:t>
+      </w:r>
+      <w:proofErr w:type="spellStart"/>
+      <w:r>
+        <w:rPr>
+          <w:rFonts w:ascii="Courier New" w:hAnsi="Courier New"/>
+          <w:sz w:val="18"/>
+        </w:rPr>
+        <w:t>full_view</w:t>
+      </w:r>
+      <w:proofErr w:type="spellEnd"/>
+      <w:r>
+        <w:rPr>
+          <w:rFonts w:ascii="Courier New" w:hAnsi="Courier New"/>
+          <w:sz w:val="18"/>
+        </w:rPr>
+        <w:t>'])): ?&gt; class="truncated"&lt;?</w:t>
+      </w:r>
+      <w:proofErr w:type="spellStart"/>
+      <w:r>
+        <w:rPr>
+          <w:rFonts w:ascii="Courier New" w:hAnsi="Courier New"/>
+          <w:sz w:val="18"/>
+        </w:rPr>
+        <w:t>php</w:t>
+      </w:r>
+      <w:proofErr w:type="spellEnd"/>
+      <w:r>
+        <w:rPr>
+          <w:rFonts w:ascii="Courier New" w:hAnsi="Courier New"/>
+          <w:sz w:val="18"/>
+        </w:rPr>
+        <w:t xml:space="preserve"> </w:t>
+      </w:r>
+      <w:proofErr w:type="spellStart"/>
+      <w:r>
+        <w:rPr>
+          <w:rFonts w:ascii="Courier New" w:hAnsi="Courier New"/>
+          <w:sz w:val="18"/>
+        </w:rPr>
+        <w:t>endif</w:t>
+      </w:r>
+      <w:proofErr w:type="spellEnd"/>
+      <w:r>
+        <w:rPr>
+          <w:rFonts w:ascii="Courier New" w:hAnsi="Courier New"/>
+          <w:sz w:val="18"/>
+        </w:rPr>
+        <w:t>; ?&gt;&gt;&lt;?</w:t>
+      </w:r>
+      <w:proofErr w:type="spellStart"/>
+      <w:r>
+        <w:rPr>
+          <w:rFonts w:ascii="Courier New" w:hAnsi="Courier New"/>
+          <w:sz w:val="18"/>
+        </w:rPr>
+        <w:t>php</w:t>
+      </w:r>
+      <w:proofErr w:type="spellEnd"/>
+      <w:r>
+        <w:rPr>
+          <w:rFonts w:ascii="Courier New" w:hAnsi="Courier New"/>
+          <w:sz w:val="18"/>
+        </w:rPr>
+        <w:t xml:space="preserve"> echo $_</w:t>
+      </w:r>
+      <w:proofErr w:type="spellStart"/>
+      <w:r>
+        <w:rPr>
+          <w:rFonts w:ascii="Courier New" w:hAnsi="Courier New"/>
+          <w:sz w:val="18"/>
+        </w:rPr>
+        <w:t>formatedOptionValue</w:t>
+      </w:r>
+      <w:proofErr w:type="spellEnd"/>
+      <w:r>
+        <w:rPr>
+          <w:rFonts w:ascii="Courier New" w:hAnsi="Courier New"/>
+          <w:sz w:val="18"/>
+        </w:rPr>
+        <w:t>['value'] ?&gt;</w:t>
       </w:r>
     </w:p>
     <w:p/>
@@ -656,1014 +1932,7 @@
     <w:p/>
     <w:p/>
     <w:p/>
-    <w:p>
-      <w:r>
-        <w:t xml:space="preserve">Edit </w:t>
-      </w:r>
-      <w:proofErr w:type="spellStart"/>
-      <w:r>
-        <w:t>text.phtml</w:t>
-      </w:r>
-      <w:proofErr w:type="spellEnd"/>
-      <w:r>
-        <w:t xml:space="preserve"> as indicated:</w:t>
-      </w:r>
-    </w:p>
     <w:p/>
-    <w:p>
-      <w:r>
-        <w:t>Change this code:</w:t>
-      </w:r>
-    </w:p>
-    <w:p/>
-    <w:p>
-      <w:pPr>
-        <w:rPr>
-          <w:rFonts w:ascii="Courier New" w:hAnsi="Courier New"/>
-          <w:sz w:val="18"/>
-        </w:rPr>
-      </w:pPr>
-      <w:r>
-        <w:rPr>
-          <w:rFonts w:ascii="Courier New" w:hAnsi="Courier New"/>
-          <w:sz w:val="18"/>
-        </w:rPr>
-        <w:t>&lt;</w:t>
-      </w:r>
-      <w:proofErr w:type="spellStart"/>
-      <w:proofErr w:type="gramStart"/>
-      <w:r>
-        <w:rPr>
-          <w:rFonts w:ascii="Courier New" w:hAnsi="Courier New"/>
-          <w:sz w:val="18"/>
-        </w:rPr>
-        <w:t>dt</w:t>
-      </w:r>
-      <w:proofErr w:type="spellEnd"/>
-      <w:proofErr w:type="gramEnd"/>
-      <w:r>
-        <w:rPr>
-          <w:rFonts w:ascii="Courier New" w:hAnsi="Courier New"/>
-          <w:sz w:val="18"/>
-        </w:rPr>
-        <w:t>&gt;&lt;label&lt;?</w:t>
-      </w:r>
-      <w:proofErr w:type="spellStart"/>
-      <w:r>
-        <w:rPr>
-          <w:rFonts w:ascii="Courier New" w:hAnsi="Courier New"/>
-          <w:sz w:val="18"/>
-        </w:rPr>
-        <w:t>php</w:t>
-      </w:r>
-      <w:proofErr w:type="spellEnd"/>
-      <w:r>
-        <w:rPr>
-          <w:rFonts w:ascii="Courier New" w:hAnsi="Courier New"/>
-          <w:sz w:val="18"/>
-        </w:rPr>
-        <w:t xml:space="preserve"> if ($_option-&gt;</w:t>
-      </w:r>
-      <w:proofErr w:type="spellStart"/>
-      <w:r>
-        <w:rPr>
-          <w:rFonts w:ascii="Courier New" w:hAnsi="Courier New"/>
-          <w:sz w:val="18"/>
-        </w:rPr>
-        <w:t>getIsRequire</w:t>
-      </w:r>
-      <w:proofErr w:type="spellEnd"/>
-      <w:r>
-        <w:rPr>
-          <w:rFonts w:ascii="Courier New" w:hAnsi="Courier New"/>
-          <w:sz w:val="18"/>
-        </w:rPr>
-        <w:t>()) echo ' class="required"' ?&gt;&gt;&lt;?</w:t>
-      </w:r>
-      <w:proofErr w:type="spellStart"/>
-      <w:r>
-        <w:rPr>
-          <w:rFonts w:ascii="Courier New" w:hAnsi="Courier New"/>
-          <w:sz w:val="18"/>
-        </w:rPr>
-        <w:t>php</w:t>
-      </w:r>
-      <w:proofErr w:type="spellEnd"/>
-      <w:r>
-        <w:rPr>
-          <w:rFonts w:ascii="Courier New" w:hAnsi="Courier New"/>
-          <w:sz w:val="18"/>
-        </w:rPr>
-        <w:t xml:space="preserve"> if ($_option-&gt;</w:t>
-      </w:r>
-      <w:proofErr w:type="spellStart"/>
-      <w:r>
-        <w:rPr>
-          <w:rFonts w:ascii="Courier New" w:hAnsi="Courier New"/>
-          <w:sz w:val="18"/>
-        </w:rPr>
-        <w:t>getIsRequire</w:t>
-      </w:r>
-      <w:proofErr w:type="spellEnd"/>
-      <w:r>
-        <w:rPr>
-          <w:rFonts w:ascii="Courier New" w:hAnsi="Courier New"/>
-          <w:sz w:val="18"/>
-        </w:rPr>
-        <w:t>()) echo '&lt;</w:t>
-      </w:r>
-      <w:proofErr w:type="spellStart"/>
-      <w:r>
-        <w:rPr>
-          <w:rFonts w:ascii="Courier New" w:hAnsi="Courier New"/>
-          <w:sz w:val="18"/>
-        </w:rPr>
-        <w:t>em</w:t>
-      </w:r>
-      <w:proofErr w:type="spellEnd"/>
-      <w:r>
-        <w:rPr>
-          <w:rFonts w:ascii="Courier New" w:hAnsi="Courier New"/>
-          <w:sz w:val="18"/>
-        </w:rPr>
-        <w:t>&gt;*&lt;/</w:t>
-      </w:r>
-      <w:proofErr w:type="spellStart"/>
-      <w:r>
-        <w:rPr>
-          <w:rFonts w:ascii="Courier New" w:hAnsi="Courier New"/>
-          <w:sz w:val="18"/>
-        </w:rPr>
-        <w:t>em</w:t>
-      </w:r>
-      <w:proofErr w:type="spellEnd"/>
-      <w:r>
-        <w:rPr>
-          <w:rFonts w:ascii="Courier New" w:hAnsi="Courier New"/>
-          <w:sz w:val="18"/>
-        </w:rPr>
-        <w:t>&gt;' ?&gt;&lt;?</w:t>
-      </w:r>
-      <w:proofErr w:type="spellStart"/>
-      <w:r>
-        <w:rPr>
-          <w:rFonts w:ascii="Courier New" w:hAnsi="Courier New"/>
-          <w:sz w:val="18"/>
-        </w:rPr>
-        <w:t>php</w:t>
-      </w:r>
-      <w:proofErr w:type="spellEnd"/>
-      <w:r>
-        <w:rPr>
-          <w:rFonts w:ascii="Courier New" w:hAnsi="Courier New"/>
-          <w:sz w:val="18"/>
-        </w:rPr>
-        <w:t xml:space="preserve"> echo  $this-&gt;</w:t>
-      </w:r>
-      <w:proofErr w:type="spellStart"/>
-      <w:r>
-        <w:rPr>
-          <w:rFonts w:ascii="Courier New" w:hAnsi="Courier New"/>
-          <w:sz w:val="18"/>
-        </w:rPr>
-        <w:t>htmlEscape</w:t>
-      </w:r>
-      <w:proofErr w:type="spellEnd"/>
-      <w:r>
-        <w:rPr>
-          <w:rFonts w:ascii="Courier New" w:hAnsi="Courier New"/>
-          <w:sz w:val="18"/>
-        </w:rPr>
-        <w:t>($_option-&gt;</w:t>
-      </w:r>
-      <w:proofErr w:type="spellStart"/>
-      <w:r>
-        <w:rPr>
-          <w:rFonts w:ascii="Courier New" w:hAnsi="Courier New"/>
-          <w:sz w:val="18"/>
-        </w:rPr>
-        <w:t>getTitle</w:t>
-      </w:r>
-      <w:proofErr w:type="spellEnd"/>
-      <w:r>
-        <w:rPr>
-          <w:rFonts w:ascii="Courier New" w:hAnsi="Courier New"/>
-          <w:sz w:val="18"/>
-        </w:rPr>
-        <w:t>()) ?&gt;&lt;/label&gt;</w:t>
-      </w:r>
-    </w:p>
-    <w:p>
-      <w:pPr>
-        <w:rPr>
-          <w:rFonts w:ascii="Courier New" w:hAnsi="Courier New"/>
-          <w:sz w:val="18"/>
-        </w:rPr>
-      </w:pPr>
-      <w:r>
-        <w:rPr>
-          <w:rFonts w:ascii="Courier New" w:hAnsi="Courier New"/>
-          <w:sz w:val="18"/>
-        </w:rPr>
-        <w:t xml:space="preserve">    &lt;</w:t>
-      </w:r>
-      <w:proofErr w:type="gramStart"/>
-      <w:r>
-        <w:rPr>
-          <w:rFonts w:ascii="Courier New" w:hAnsi="Courier New"/>
-          <w:sz w:val="18"/>
-        </w:rPr>
-        <w:t>?</w:t>
-      </w:r>
-      <w:proofErr w:type="spellStart"/>
-      <w:r>
-        <w:rPr>
-          <w:rFonts w:ascii="Courier New" w:hAnsi="Courier New"/>
-          <w:sz w:val="18"/>
-        </w:rPr>
-        <w:t>php</w:t>
-      </w:r>
-      <w:proofErr w:type="spellEnd"/>
-      <w:proofErr w:type="gramEnd"/>
-      <w:r>
-        <w:rPr>
-          <w:rFonts w:ascii="Courier New" w:hAnsi="Courier New"/>
-          <w:sz w:val="18"/>
-        </w:rPr>
-        <w:t xml:space="preserve"> echo $this-&gt;</w:t>
-      </w:r>
-      <w:proofErr w:type="spellStart"/>
-      <w:r>
-        <w:rPr>
-          <w:rFonts w:ascii="Courier New" w:hAnsi="Courier New"/>
-          <w:sz w:val="18"/>
-        </w:rPr>
-        <w:t>getFormatedPrice</w:t>
-      </w:r>
-      <w:proofErr w:type="spellEnd"/>
-      <w:r>
-        <w:rPr>
-          <w:rFonts w:ascii="Courier New" w:hAnsi="Courier New"/>
-          <w:sz w:val="18"/>
-        </w:rPr>
-        <w:t>() ?&gt;&lt;/</w:t>
-      </w:r>
-      <w:proofErr w:type="spellStart"/>
-      <w:r>
-        <w:rPr>
-          <w:rFonts w:ascii="Courier New" w:hAnsi="Courier New"/>
-          <w:sz w:val="18"/>
-        </w:rPr>
-        <w:t>dt</w:t>
-      </w:r>
-      <w:proofErr w:type="spellEnd"/>
-      <w:r>
-        <w:rPr>
-          <w:rFonts w:ascii="Courier New" w:hAnsi="Courier New"/>
-          <w:sz w:val="18"/>
-        </w:rPr>
-        <w:t>&gt;</w:t>
-      </w:r>
-    </w:p>
-    <w:p/>
-    <w:p>
-      <w:r>
-        <w:t>To this:</w:t>
-      </w:r>
-    </w:p>
-    <w:p/>
-    <w:p>
-      <w:pPr>
-        <w:rPr>
-          <w:rFonts w:ascii="Courier New" w:hAnsi="Courier New"/>
-          <w:sz w:val="18"/>
-        </w:rPr>
-      </w:pPr>
-      <w:r>
-        <w:rPr>
-          <w:rFonts w:ascii="Courier New" w:hAnsi="Courier New"/>
-          <w:sz w:val="18"/>
-        </w:rPr>
-        <w:t>&lt;</w:t>
-      </w:r>
-      <w:proofErr w:type="gramStart"/>
-      <w:r>
-        <w:rPr>
-          <w:rFonts w:ascii="Courier New" w:hAnsi="Courier New"/>
-          <w:sz w:val="18"/>
-        </w:rPr>
-        <w:t>?</w:t>
-      </w:r>
-      <w:proofErr w:type="spellStart"/>
-      <w:r>
-        <w:rPr>
-          <w:rFonts w:ascii="Courier New" w:hAnsi="Courier New"/>
-          <w:sz w:val="18"/>
-        </w:rPr>
-        <w:t>php</w:t>
-      </w:r>
-      <w:proofErr w:type="spellEnd"/>
-      <w:proofErr w:type="gramEnd"/>
-      <w:r>
-        <w:rPr>
-          <w:rFonts w:ascii="Courier New" w:hAnsi="Courier New"/>
-          <w:sz w:val="18"/>
-        </w:rPr>
-        <w:t xml:space="preserve"> if ($_option-&gt;</w:t>
-      </w:r>
-      <w:proofErr w:type="spellStart"/>
-      <w:r>
-        <w:rPr>
-          <w:rFonts w:ascii="Courier New" w:hAnsi="Courier New"/>
-          <w:sz w:val="18"/>
-        </w:rPr>
-        <w:t>getTitle</w:t>
-      </w:r>
-      <w:proofErr w:type="spellEnd"/>
-      <w:r>
-        <w:rPr>
-          <w:rFonts w:ascii="Courier New" w:hAnsi="Courier New"/>
-          <w:sz w:val="18"/>
-        </w:rPr>
-        <w:t>() != '</w:t>
-      </w:r>
-      <w:proofErr w:type="spellStart"/>
-      <w:r>
-        <w:rPr>
-          <w:rFonts w:ascii="Courier New" w:hAnsi="Courier New"/>
-          <w:sz w:val="18"/>
-        </w:rPr>
-        <w:t>GroupBuyNSave</w:t>
-      </w:r>
-      <w:proofErr w:type="spellEnd"/>
-      <w:r>
-        <w:rPr>
-          <w:rFonts w:ascii="Courier New" w:hAnsi="Courier New"/>
-          <w:sz w:val="18"/>
-        </w:rPr>
-        <w:t>'): ?&gt;</w:t>
-      </w:r>
-    </w:p>
-    <w:p>
-      <w:pPr>
-        <w:rPr>
-          <w:rFonts w:ascii="Courier New" w:hAnsi="Courier New"/>
-          <w:sz w:val="18"/>
-        </w:rPr>
-      </w:pPr>
-      <w:r>
-        <w:rPr>
-          <w:rFonts w:ascii="Courier New" w:hAnsi="Courier New"/>
-          <w:sz w:val="18"/>
-        </w:rPr>
-        <w:t>&lt;</w:t>
-      </w:r>
-      <w:proofErr w:type="spellStart"/>
-      <w:proofErr w:type="gramStart"/>
-      <w:r>
-        <w:rPr>
-          <w:rFonts w:ascii="Courier New" w:hAnsi="Courier New"/>
-          <w:sz w:val="18"/>
-        </w:rPr>
-        <w:t>dt</w:t>
-      </w:r>
-      <w:proofErr w:type="spellEnd"/>
-      <w:proofErr w:type="gramEnd"/>
-      <w:r>
-        <w:rPr>
-          <w:rFonts w:ascii="Courier New" w:hAnsi="Courier New"/>
-          <w:sz w:val="18"/>
-        </w:rPr>
-        <w:t>&gt;&lt;label&lt;?</w:t>
-      </w:r>
-      <w:proofErr w:type="spellStart"/>
-      <w:r>
-        <w:rPr>
-          <w:rFonts w:ascii="Courier New" w:hAnsi="Courier New"/>
-          <w:sz w:val="18"/>
-        </w:rPr>
-        <w:t>php</w:t>
-      </w:r>
-      <w:proofErr w:type="spellEnd"/>
-      <w:r>
-        <w:rPr>
-          <w:rFonts w:ascii="Courier New" w:hAnsi="Courier New"/>
-          <w:sz w:val="18"/>
-        </w:rPr>
-        <w:t xml:space="preserve"> if ($_option-&gt;</w:t>
-      </w:r>
-      <w:proofErr w:type="spellStart"/>
-      <w:r>
-        <w:rPr>
-          <w:rFonts w:ascii="Courier New" w:hAnsi="Courier New"/>
-          <w:sz w:val="18"/>
-        </w:rPr>
-        <w:t>getIsRequire</w:t>
-      </w:r>
-      <w:proofErr w:type="spellEnd"/>
-      <w:r>
-        <w:rPr>
-          <w:rFonts w:ascii="Courier New" w:hAnsi="Courier New"/>
-          <w:sz w:val="18"/>
-        </w:rPr>
-        <w:t>()) echo ' class="required"' ?&gt;&gt;&lt;?</w:t>
-      </w:r>
-      <w:proofErr w:type="spellStart"/>
-      <w:r>
-        <w:rPr>
-          <w:rFonts w:ascii="Courier New" w:hAnsi="Courier New"/>
-          <w:sz w:val="18"/>
-        </w:rPr>
-        <w:t>php</w:t>
-      </w:r>
-      <w:proofErr w:type="spellEnd"/>
-      <w:r>
-        <w:rPr>
-          <w:rFonts w:ascii="Courier New" w:hAnsi="Courier New"/>
-          <w:sz w:val="18"/>
-        </w:rPr>
-        <w:t xml:space="preserve"> if ($_option-&gt;</w:t>
-      </w:r>
-      <w:proofErr w:type="spellStart"/>
-      <w:r>
-        <w:rPr>
-          <w:rFonts w:ascii="Courier New" w:hAnsi="Courier New"/>
-          <w:sz w:val="18"/>
-        </w:rPr>
-        <w:t>getIsRequire</w:t>
-      </w:r>
-      <w:proofErr w:type="spellEnd"/>
-      <w:r>
-        <w:rPr>
-          <w:rFonts w:ascii="Courier New" w:hAnsi="Courier New"/>
-          <w:sz w:val="18"/>
-        </w:rPr>
-        <w:t>()) echo '&lt;</w:t>
-      </w:r>
-      <w:proofErr w:type="spellStart"/>
-      <w:r>
-        <w:rPr>
-          <w:rFonts w:ascii="Courier New" w:hAnsi="Courier New"/>
-          <w:sz w:val="18"/>
-        </w:rPr>
-        <w:t>em</w:t>
-      </w:r>
-      <w:proofErr w:type="spellEnd"/>
-      <w:r>
-        <w:rPr>
-          <w:rFonts w:ascii="Courier New" w:hAnsi="Courier New"/>
-          <w:sz w:val="18"/>
-        </w:rPr>
-        <w:t>&gt;*&lt;/</w:t>
-      </w:r>
-      <w:proofErr w:type="spellStart"/>
-      <w:r>
-        <w:rPr>
-          <w:rFonts w:ascii="Courier New" w:hAnsi="Courier New"/>
-          <w:sz w:val="18"/>
-        </w:rPr>
-        <w:t>em</w:t>
-      </w:r>
-      <w:proofErr w:type="spellEnd"/>
-      <w:r>
-        <w:rPr>
-          <w:rFonts w:ascii="Courier New" w:hAnsi="Courier New"/>
-          <w:sz w:val="18"/>
-        </w:rPr>
-        <w:t>&gt;' ?&gt;&lt;?</w:t>
-      </w:r>
-      <w:proofErr w:type="spellStart"/>
-      <w:r>
-        <w:rPr>
-          <w:rFonts w:ascii="Courier New" w:hAnsi="Courier New"/>
-          <w:sz w:val="18"/>
-        </w:rPr>
-        <w:t>php</w:t>
-      </w:r>
-      <w:proofErr w:type="spellEnd"/>
-      <w:r>
-        <w:rPr>
-          <w:rFonts w:ascii="Courier New" w:hAnsi="Courier New"/>
-          <w:sz w:val="18"/>
-        </w:rPr>
-        <w:t xml:space="preserve"> echo  $this-&gt;</w:t>
-      </w:r>
-      <w:proofErr w:type="spellStart"/>
-      <w:r>
-        <w:rPr>
-          <w:rFonts w:ascii="Courier New" w:hAnsi="Courier New"/>
-          <w:sz w:val="18"/>
-        </w:rPr>
-        <w:t>htmlEscape</w:t>
-      </w:r>
-      <w:proofErr w:type="spellEnd"/>
-      <w:r>
-        <w:rPr>
-          <w:rFonts w:ascii="Courier New" w:hAnsi="Courier New"/>
-          <w:sz w:val="18"/>
-        </w:rPr>
-        <w:t>($_option-&gt;</w:t>
-      </w:r>
-      <w:proofErr w:type="spellStart"/>
-      <w:r>
-        <w:rPr>
-          <w:rFonts w:ascii="Courier New" w:hAnsi="Courier New"/>
-          <w:sz w:val="18"/>
-        </w:rPr>
-        <w:t>getTitle</w:t>
-      </w:r>
-      <w:proofErr w:type="spellEnd"/>
-      <w:r>
-        <w:rPr>
-          <w:rFonts w:ascii="Courier New" w:hAnsi="Courier New"/>
-          <w:sz w:val="18"/>
-        </w:rPr>
-        <w:t>()) ?&gt;&lt;/label&gt;</w:t>
-      </w:r>
-    </w:p>
-    <w:p>
-      <w:pPr>
-        <w:rPr>
-          <w:rFonts w:ascii="Courier New" w:hAnsi="Courier New"/>
-          <w:sz w:val="18"/>
-        </w:rPr>
-      </w:pPr>
-      <w:r>
-        <w:rPr>
-          <w:rFonts w:ascii="Courier New" w:hAnsi="Courier New"/>
-          <w:sz w:val="18"/>
-        </w:rPr>
-        <w:t xml:space="preserve">    &lt;</w:t>
-      </w:r>
-      <w:proofErr w:type="gramStart"/>
-      <w:r>
-        <w:rPr>
-          <w:rFonts w:ascii="Courier New" w:hAnsi="Courier New"/>
-          <w:sz w:val="18"/>
-        </w:rPr>
-        <w:t>?</w:t>
-      </w:r>
-      <w:proofErr w:type="spellStart"/>
-      <w:r>
-        <w:rPr>
-          <w:rFonts w:ascii="Courier New" w:hAnsi="Courier New"/>
-          <w:sz w:val="18"/>
-        </w:rPr>
-        <w:t>php</w:t>
-      </w:r>
-      <w:proofErr w:type="spellEnd"/>
-      <w:proofErr w:type="gramEnd"/>
-      <w:r>
-        <w:rPr>
-          <w:rFonts w:ascii="Courier New" w:hAnsi="Courier New"/>
-          <w:sz w:val="18"/>
-        </w:rPr>
-        <w:t xml:space="preserve"> echo $this-&gt;</w:t>
-      </w:r>
-      <w:proofErr w:type="spellStart"/>
-      <w:r>
-        <w:rPr>
-          <w:rFonts w:ascii="Courier New" w:hAnsi="Courier New"/>
-          <w:sz w:val="18"/>
-        </w:rPr>
-        <w:t>getFormatedPrice</w:t>
-      </w:r>
-      <w:proofErr w:type="spellEnd"/>
-      <w:r>
-        <w:rPr>
-          <w:rFonts w:ascii="Courier New" w:hAnsi="Courier New"/>
-          <w:sz w:val="18"/>
-        </w:rPr>
-        <w:t>() ?&gt;&lt;/</w:t>
-      </w:r>
-      <w:proofErr w:type="spellStart"/>
-      <w:r>
-        <w:rPr>
-          <w:rFonts w:ascii="Courier New" w:hAnsi="Courier New"/>
-          <w:sz w:val="18"/>
-        </w:rPr>
-        <w:t>dt</w:t>
-      </w:r>
-      <w:proofErr w:type="spellEnd"/>
-      <w:r>
-        <w:rPr>
-          <w:rFonts w:ascii="Courier New" w:hAnsi="Courier New"/>
-          <w:sz w:val="18"/>
-        </w:rPr>
-        <w:t>&gt;</w:t>
-      </w:r>
-    </w:p>
-    <w:p>
-      <w:pPr>
-        <w:rPr>
-          <w:rFonts w:ascii="Courier New" w:hAnsi="Courier New"/>
-          <w:sz w:val="18"/>
-        </w:rPr>
-      </w:pPr>
-      <w:r>
-        <w:rPr>
-          <w:rFonts w:ascii="Courier New" w:hAnsi="Courier New"/>
-          <w:sz w:val="18"/>
-        </w:rPr>
-        <w:t>&lt;</w:t>
-      </w:r>
-      <w:proofErr w:type="gramStart"/>
-      <w:r>
-        <w:rPr>
-          <w:rFonts w:ascii="Courier New" w:hAnsi="Courier New"/>
-          <w:sz w:val="18"/>
-        </w:rPr>
-        <w:t>?</w:t>
-      </w:r>
-      <w:proofErr w:type="spellStart"/>
-      <w:r>
-        <w:rPr>
-          <w:rFonts w:ascii="Courier New" w:hAnsi="Courier New"/>
-          <w:sz w:val="18"/>
-        </w:rPr>
-        <w:t>php</w:t>
-      </w:r>
-      <w:proofErr w:type="spellEnd"/>
-      <w:proofErr w:type="gramEnd"/>
-      <w:r>
-        <w:rPr>
-          <w:rFonts w:ascii="Courier New" w:hAnsi="Courier New"/>
-          <w:sz w:val="18"/>
-        </w:rPr>
-        <w:t xml:space="preserve"> </w:t>
-      </w:r>
-      <w:proofErr w:type="spellStart"/>
-      <w:r>
-        <w:rPr>
-          <w:rFonts w:ascii="Courier New" w:hAnsi="Courier New"/>
-          <w:sz w:val="18"/>
-        </w:rPr>
-        <w:t>endif</w:t>
-      </w:r>
-      <w:proofErr w:type="spellEnd"/>
-      <w:r>
-        <w:rPr>
-          <w:rFonts w:ascii="Courier New" w:hAnsi="Courier New"/>
-          <w:sz w:val="18"/>
-        </w:rPr>
-        <w:t>; ?&gt;</w:t>
-      </w:r>
-    </w:p>
-    <w:p/>
-    <w:p>
-      <w:r>
-        <w:t xml:space="preserve">This will hide the </w:t>
-      </w:r>
-      <w:proofErr w:type="spellStart"/>
-      <w:r>
-        <w:t>Ayopa</w:t>
-      </w:r>
-      <w:proofErr w:type="spellEnd"/>
-      <w:r>
-        <w:t xml:space="preserve"> label in the Custom Options display.</w:t>
-      </w:r>
-    </w:p>
-    <w:p/>
-    <w:p>
-      <w:pPr>
-        <w:spacing w:beforeLines="1" w:afterLines="1"/>
-        <w:outlineLvl w:val="2"/>
-        <w:rPr>
-          <w:rFonts w:ascii="Times" w:hAnsi="Times"/>
-          <w:b/>
-          <w:sz w:val="27"/>
-          <w:szCs w:val="20"/>
-        </w:rPr>
-      </w:pPr>
-      <w:r>
-        <w:rPr>
-          <w:rFonts w:ascii="Times" w:hAnsi="Times"/>
-          <w:b/>
-          <w:sz w:val="27"/>
-          <w:szCs w:val="20"/>
-        </w:rPr>
-        <w:t xml:space="preserve">Edit </w:t>
-      </w:r>
-      <w:proofErr w:type="spellStart"/>
-      <w:r>
-        <w:rPr>
-          <w:rFonts w:ascii="Times" w:hAnsi="Times"/>
-          <w:b/>
-          <w:sz w:val="27"/>
-          <w:szCs w:val="20"/>
-        </w:rPr>
-        <w:t>default.phtml</w:t>
-      </w:r>
-      <w:proofErr w:type="spellEnd"/>
-      <w:r>
-        <w:rPr>
-          <w:rFonts w:ascii="Times" w:hAnsi="Times"/>
-          <w:b/>
-          <w:sz w:val="27"/>
-          <w:szCs w:val="20"/>
-        </w:rPr>
-        <w:t xml:space="preserve"> file (Optional)</w:t>
-      </w:r>
-    </w:p>
-    <w:p>
-      <w:r>
-        <w:t xml:space="preserve">This change gives your customer's an explanation of the </w:t>
-      </w:r>
-      <w:proofErr w:type="spellStart"/>
-      <w:r>
-        <w:t>GroupBuyNSave</w:t>
-      </w:r>
-      <w:proofErr w:type="spellEnd"/>
-      <w:r>
-        <w:t xml:space="preserve"> item in their cart. </w:t>
-      </w:r>
-      <w:r>
-        <w:t>In your web directory, check your theme for /app/design/frontend/</w:t>
-      </w:r>
-      <w:r>
-        <w:rPr>
-          <w:i/>
-        </w:rPr>
-        <w:t>yourtheme</w:t>
-      </w:r>
-      <w:r>
-        <w:t>/template/</w:t>
-      </w:r>
-      <w:r>
-        <w:t>checkout/cart/item/default</w:t>
-      </w:r>
-      <w:r>
-        <w:t>.phtml.  If this file does not exist, navigate to app/design/frontend/base/template/</w:t>
-      </w:r>
-      <w:r>
-        <w:t>checkout/cart/item/</w:t>
-      </w:r>
-      <w:r>
-        <w:t xml:space="preserve">. </w:t>
-      </w:r>
-    </w:p>
-    <w:p/>
-    <w:p>
-      <w:r>
-        <w:t xml:space="preserve">Edit </w:t>
-      </w:r>
-      <w:proofErr w:type="spellStart"/>
-      <w:r>
-        <w:t>text.phtml</w:t>
-      </w:r>
-      <w:proofErr w:type="spellEnd"/>
-      <w:r>
-        <w:t xml:space="preserve"> as indicated:</w:t>
-      </w:r>
-    </w:p>
-    <w:p/>
-    <w:p>
-      <w:r>
-        <w:t>Change this code:</w:t>
-      </w:r>
-    </w:p>
-    <w:p>
-      <w:pPr>
-        <w:rPr>
-          <w:rFonts w:ascii="Courier New" w:hAnsi="Courier New"/>
-          <w:sz w:val="18"/>
-        </w:rPr>
-      </w:pPr>
-      <w:r>
-        <w:rPr>
-          <w:rFonts w:ascii="Courier New" w:hAnsi="Courier New"/>
-          <w:sz w:val="18"/>
-        </w:rPr>
-        <w:t>&lt;</w:t>
-      </w:r>
-      <w:proofErr w:type="spellStart"/>
-      <w:proofErr w:type="gramStart"/>
-      <w:r>
-        <w:rPr>
-          <w:rFonts w:ascii="Courier New" w:hAnsi="Courier New"/>
-          <w:sz w:val="18"/>
-        </w:rPr>
-        <w:t>dt</w:t>
-      </w:r>
-      <w:proofErr w:type="spellEnd"/>
-      <w:proofErr w:type="gramEnd"/>
-      <w:r>
-        <w:rPr>
-          <w:rFonts w:ascii="Courier New" w:hAnsi="Courier New"/>
-          <w:sz w:val="18"/>
-        </w:rPr>
-        <w:t>&gt;&lt;?</w:t>
-      </w:r>
-      <w:proofErr w:type="spellStart"/>
-      <w:r>
-        <w:rPr>
-          <w:rFonts w:ascii="Courier New" w:hAnsi="Courier New"/>
-          <w:sz w:val="18"/>
-        </w:rPr>
-        <w:t>php</w:t>
-      </w:r>
-      <w:proofErr w:type="spellEnd"/>
-      <w:r>
-        <w:rPr>
-          <w:rFonts w:ascii="Courier New" w:hAnsi="Courier New"/>
-          <w:sz w:val="18"/>
-        </w:rPr>
-        <w:t xml:space="preserve"> echo $this-&gt;</w:t>
-      </w:r>
-      <w:proofErr w:type="spellStart"/>
-      <w:r>
-        <w:rPr>
-          <w:rFonts w:ascii="Courier New" w:hAnsi="Courier New"/>
-          <w:sz w:val="18"/>
-        </w:rPr>
-        <w:t>htmlEscape</w:t>
-      </w:r>
-      <w:proofErr w:type="spellEnd"/>
-      <w:r>
-        <w:rPr>
-          <w:rFonts w:ascii="Courier New" w:hAnsi="Courier New"/>
-          <w:sz w:val="18"/>
-        </w:rPr>
-        <w:t>($_option['label']) ?&gt;&lt;/</w:t>
-      </w:r>
-      <w:proofErr w:type="spellStart"/>
-      <w:r>
-        <w:rPr>
-          <w:rFonts w:ascii="Courier New" w:hAnsi="Courier New"/>
-          <w:sz w:val="18"/>
-        </w:rPr>
-        <w:t>dt</w:t>
-      </w:r>
-      <w:proofErr w:type="spellEnd"/>
-      <w:r>
-        <w:rPr>
-          <w:rFonts w:ascii="Courier New" w:hAnsi="Courier New"/>
-          <w:sz w:val="18"/>
-        </w:rPr>
-        <w:t>&gt;</w:t>
-      </w:r>
-    </w:p>
-    <w:p>
-      <w:pPr>
-        <w:rPr>
-          <w:rFonts w:ascii="Courier New" w:hAnsi="Courier New"/>
-          <w:sz w:val="18"/>
-        </w:rPr>
-      </w:pPr>
-      <w:r>
-        <w:rPr>
-          <w:rFonts w:ascii="Courier New" w:hAnsi="Courier New"/>
-          <w:sz w:val="18"/>
-        </w:rPr>
-        <w:t>&lt;</w:t>
-      </w:r>
-      <w:proofErr w:type="spellStart"/>
-      <w:proofErr w:type="gramStart"/>
-      <w:r>
-        <w:rPr>
-          <w:rFonts w:ascii="Courier New" w:hAnsi="Courier New"/>
-          <w:sz w:val="18"/>
-        </w:rPr>
-        <w:t>dd</w:t>
-      </w:r>
-      <w:proofErr w:type="spellEnd"/>
-      <w:proofErr w:type="gramEnd"/>
-      <w:r>
-        <w:rPr>
-          <w:rFonts w:ascii="Courier New" w:hAnsi="Courier New"/>
-          <w:sz w:val="18"/>
-        </w:rPr>
-        <w:t>&lt;?</w:t>
-      </w:r>
-      <w:proofErr w:type="spellStart"/>
-      <w:r>
-        <w:rPr>
-          <w:rFonts w:ascii="Courier New" w:hAnsi="Courier New"/>
-          <w:sz w:val="18"/>
-        </w:rPr>
-        <w:t>php</w:t>
-      </w:r>
-      <w:proofErr w:type="spellEnd"/>
-      <w:r>
-        <w:rPr>
-          <w:rFonts w:ascii="Courier New" w:hAnsi="Courier New"/>
-          <w:sz w:val="18"/>
-        </w:rPr>
-        <w:t xml:space="preserve"> if (</w:t>
-      </w:r>
-      <w:proofErr w:type="spellStart"/>
-      <w:r>
-        <w:rPr>
-          <w:rFonts w:ascii="Courier New" w:hAnsi="Courier New"/>
-          <w:sz w:val="18"/>
-        </w:rPr>
-        <w:t>isset</w:t>
-      </w:r>
-      <w:proofErr w:type="spellEnd"/>
-      <w:r>
-        <w:rPr>
-          <w:rFonts w:ascii="Courier New" w:hAnsi="Courier New"/>
-          <w:sz w:val="18"/>
-        </w:rPr>
-        <w:t>($_</w:t>
-      </w:r>
-      <w:proofErr w:type="spellStart"/>
-      <w:r>
-        <w:rPr>
-          <w:rFonts w:ascii="Courier New" w:hAnsi="Courier New"/>
-          <w:sz w:val="18"/>
-        </w:rPr>
-        <w:t>formatedOptionValue</w:t>
-      </w:r>
-      <w:proofErr w:type="spellEnd"/>
-      <w:r>
-        <w:rPr>
-          <w:rFonts w:ascii="Courier New" w:hAnsi="Courier New"/>
-          <w:sz w:val="18"/>
-        </w:rPr>
-        <w:t>['</w:t>
-      </w:r>
-      <w:proofErr w:type="spellStart"/>
-      <w:r>
-        <w:rPr>
-          <w:rFonts w:ascii="Courier New" w:hAnsi="Courier New"/>
-          <w:sz w:val="18"/>
-        </w:rPr>
-        <w:t>full_view</w:t>
-      </w:r>
-      <w:proofErr w:type="spellEnd"/>
-      <w:r>
-        <w:rPr>
-          <w:rFonts w:ascii="Courier New" w:hAnsi="Courier New"/>
-          <w:sz w:val="18"/>
-        </w:rPr>
-        <w:t>'])): ?&gt; class="truncated"&lt;?</w:t>
-      </w:r>
-      <w:proofErr w:type="spellStart"/>
-      <w:r>
-        <w:rPr>
-          <w:rFonts w:ascii="Courier New" w:hAnsi="Courier New"/>
-          <w:sz w:val="18"/>
-        </w:rPr>
-        <w:t>php</w:t>
-      </w:r>
-      <w:proofErr w:type="spellEnd"/>
-      <w:r>
-        <w:rPr>
-          <w:rFonts w:ascii="Courier New" w:hAnsi="Courier New"/>
-          <w:sz w:val="18"/>
-        </w:rPr>
-        <w:t xml:space="preserve"> </w:t>
-      </w:r>
-      <w:proofErr w:type="spellStart"/>
-      <w:r>
-        <w:rPr>
-          <w:rFonts w:ascii="Courier New" w:hAnsi="Courier New"/>
-          <w:sz w:val="18"/>
-        </w:rPr>
-        <w:t>endif</w:t>
-      </w:r>
-      <w:proofErr w:type="spellEnd"/>
-      <w:r>
-        <w:rPr>
-          <w:rFonts w:ascii="Courier New" w:hAnsi="Courier New"/>
-          <w:sz w:val="18"/>
-        </w:rPr>
-        <w:t>; ?&gt;&gt;&lt;?</w:t>
-      </w:r>
-      <w:proofErr w:type="spellStart"/>
-      <w:r>
-        <w:rPr>
-          <w:rFonts w:ascii="Courier New" w:hAnsi="Courier New"/>
-          <w:sz w:val="18"/>
-        </w:rPr>
-        <w:t>php</w:t>
-      </w:r>
-      <w:proofErr w:type="spellEnd"/>
-      <w:r>
-        <w:rPr>
-          <w:rFonts w:ascii="Courier New" w:hAnsi="Courier New"/>
-          <w:sz w:val="18"/>
-        </w:rPr>
-        <w:t xml:space="preserve"> echo $_</w:t>
-      </w:r>
-      <w:proofErr w:type="spellStart"/>
-      <w:r>
-        <w:rPr>
-          <w:rFonts w:ascii="Courier New" w:hAnsi="Courier New"/>
-          <w:sz w:val="18"/>
-        </w:rPr>
-        <w:t>formatedOptionValue</w:t>
-      </w:r>
-      <w:proofErr w:type="spellEnd"/>
-      <w:r>
-        <w:rPr>
-          <w:rFonts w:ascii="Courier New" w:hAnsi="Courier New"/>
-          <w:sz w:val="18"/>
-        </w:rPr>
-        <w:t>['value'] ?&gt;</w:t>
-      </w:r>
-    </w:p>
     <w:p/>
     <w:p>
       <w:r>
@@ -2433,129 +2702,6 @@
           <w:szCs w:val="20"/>
         </w:rPr>
       </w:pPr>
-    </w:p>
-    <w:p>
-      <w:pPr>
-        <w:spacing w:beforeLines="1" w:afterLines="1"/>
-        <w:outlineLvl w:val="2"/>
-        <w:rPr>
-          <w:rFonts w:ascii="Times" w:hAnsi="Times"/>
-          <w:b/>
-          <w:sz w:val="27"/>
-          <w:szCs w:val="20"/>
-        </w:rPr>
-      </w:pPr>
-      <w:r>
-        <w:rPr>
-          <w:rFonts w:ascii="Times" w:hAnsi="Times"/>
-          <w:b/>
-          <w:sz w:val="27"/>
-          <w:szCs w:val="20"/>
-        </w:rPr>
-        <w:t xml:space="preserve">Step 2 – </w:t>
-      </w:r>
-      <w:r>
-        <w:rPr>
-          <w:rFonts w:ascii="Times" w:hAnsi="Times"/>
-          <w:b/>
-          <w:sz w:val="27"/>
-          <w:szCs w:val="20"/>
-        </w:rPr>
-        <w:t>Upload</w:t>
-      </w:r>
-      <w:r>
-        <w:rPr>
-          <w:rFonts w:ascii="Times" w:hAnsi="Times"/>
-          <w:b/>
-          <w:sz w:val="27"/>
-          <w:szCs w:val="20"/>
-        </w:rPr>
-        <w:t xml:space="preserve"> or Modify</w:t>
-      </w:r>
-      <w:r>
-        <w:rPr>
-          <w:rFonts w:ascii="Times" w:hAnsi="Times"/>
-          <w:b/>
-          <w:sz w:val="27"/>
-          <w:szCs w:val="20"/>
-        </w:rPr>
-        <w:t xml:space="preserve"> </w:t>
-      </w:r>
-      <w:proofErr w:type="spellStart"/>
-      <w:r>
-        <w:rPr>
-          <w:rFonts w:ascii="Times" w:hAnsi="Times"/>
-          <w:b/>
-          <w:sz w:val="27"/>
-          <w:szCs w:val="20"/>
-        </w:rPr>
-        <w:t>local.xml</w:t>
-      </w:r>
-      <w:proofErr w:type="spellEnd"/>
-      <w:r>
-        <w:rPr>
-          <w:rFonts w:ascii="Times" w:hAnsi="Times"/>
-          <w:b/>
-          <w:sz w:val="27"/>
-          <w:szCs w:val="20"/>
-        </w:rPr>
-        <w:t xml:space="preserve"> File</w:t>
-      </w:r>
-    </w:p>
-    <w:p>
-      <w:r>
-        <w:t xml:space="preserve">Navigate inside </w:t>
-      </w:r>
-      <w:r>
-        <w:rPr>
-          <w:i/>
-        </w:rPr>
-        <w:t>step_2</w:t>
-      </w:r>
-      <w:r>
-        <w:t xml:space="preserve"> directory in the extracted module file. If you use a different from default theme - be sure to rename step_2/app/design/frontend/default/default folder to your store's values. If you already have a </w:t>
-      </w:r>
-      <w:proofErr w:type="spellStart"/>
-      <w:r>
-        <w:t>local.xml</w:t>
-      </w:r>
-      <w:proofErr w:type="spellEnd"/>
-      <w:r>
-        <w:t xml:space="preserve"> file in your /app/</w:t>
-      </w:r>
-      <w:proofErr w:type="spellStart"/>
-      <w:r>
-        <w:t>desing</w:t>
-      </w:r>
-      <w:proofErr w:type="spellEnd"/>
-      <w:r>
-        <w:t xml:space="preserve">/frontend/default/default folder, copy the contents of </w:t>
-      </w:r>
-      <w:proofErr w:type="spellStart"/>
-      <w:r>
-        <w:t>local.xml</w:t>
-      </w:r>
-      <w:proofErr w:type="spellEnd"/>
-      <w:r>
-        <w:t xml:space="preserve"> between the &lt;layout&gt; tags of the module to your </w:t>
-      </w:r>
-      <w:proofErr w:type="spellStart"/>
-      <w:r>
-        <w:t>local.xml</w:t>
-      </w:r>
-      <w:proofErr w:type="spellEnd"/>
-      <w:r>
-        <w:t xml:space="preserve"> file and save the file to your store. Otherwise, use your FTP client upload content of </w:t>
-      </w:r>
-      <w:r>
-        <w:rPr>
-          <w:i/>
-        </w:rPr>
-        <w:t>step_2</w:t>
-      </w:r>
-      <w:r>
-        <w:t xml:space="preserve"> directory to your store root. </w:t>
-      </w:r>
     </w:p>
     <w:p/>
     <w:p>

</xml_diff>